<commit_message>
Aktualizacja wymagań doadanie złożen
</commit_message>
<xml_diff>
--- a/Założenia wstępne projektu aplikacji do wynajmowania.docx
+++ b/Założenia wstępne projektu aplikacji do wynajmowania.docx
@@ -211,16 +211,337 @@
     </w:p>
     <w:p/>
     <w:p>
-      <w:pPr>
-        <w:ind w:left="360"/>
-      </w:pPr>
-    </w:p>
-    <w:p>
       <w:r>
         <w:t>Proces rejestracji firmy</w:t>
       </w:r>
     </w:p>
     <w:p>
+      <w:pPr>
+        <w:pStyle w:val="Akapitzlist"/>
+        <w:numPr>
+          <w:ilvl w:val="0"/>
+          <w:numId w:val="4"/>
+        </w:numPr>
+      </w:pPr>
+      <w:r>
+        <w:t>Przedsiębiorca chcący wystawić ogłoszenie w aplikacji powinien w pierwszej kolejności zarejestrować się w serwisie</w:t>
+      </w:r>
+    </w:p>
+    <w:p>
+      <w:pPr>
+        <w:pStyle w:val="Akapitzlist"/>
+        <w:numPr>
+          <w:ilvl w:val="0"/>
+          <w:numId w:val="4"/>
+        </w:numPr>
+      </w:pPr>
+      <w:r>
+        <w:t>Wymagania dla przedsiębiorcy to:</w:t>
+      </w:r>
+    </w:p>
+    <w:p>
+      <w:pPr>
+        <w:pStyle w:val="Akapitzlist"/>
+        <w:numPr>
+          <w:ilvl w:val="1"/>
+          <w:numId w:val="4"/>
+        </w:numPr>
+      </w:pPr>
+      <w:r>
+        <w:t>Nazwa firmy</w:t>
+      </w:r>
+    </w:p>
+    <w:p>
+      <w:pPr>
+        <w:pStyle w:val="Akapitzlist"/>
+        <w:numPr>
+          <w:ilvl w:val="1"/>
+          <w:numId w:val="4"/>
+        </w:numPr>
+      </w:pPr>
+      <w:r>
+        <w:t>NIP</w:t>
+      </w:r>
+    </w:p>
+    <w:p>
+      <w:pPr>
+        <w:pStyle w:val="Akapitzlist"/>
+        <w:numPr>
+          <w:ilvl w:val="1"/>
+          <w:numId w:val="4"/>
+        </w:numPr>
+      </w:pPr>
+      <w:r>
+        <w:t>Dane osoby kontaktowej</w:t>
+      </w:r>
+    </w:p>
+    <w:p>
+      <w:pPr>
+        <w:pStyle w:val="Akapitzlist"/>
+        <w:numPr>
+          <w:ilvl w:val="1"/>
+          <w:numId w:val="4"/>
+        </w:numPr>
+      </w:pPr>
+      <w:r>
+        <w:t>Adres siedziby</w:t>
+      </w:r>
+    </w:p>
+    <w:p>
+      <w:pPr>
+        <w:pStyle w:val="Akapitzlist"/>
+        <w:numPr>
+          <w:ilvl w:val="1"/>
+          <w:numId w:val="4"/>
+        </w:numPr>
+      </w:pPr>
+      <w:r>
+        <w:t>Płatność</w:t>
+      </w:r>
+    </w:p>
+    <w:p>
+      <w:pPr>
+        <w:pStyle w:val="Akapitzlist"/>
+        <w:numPr>
+          <w:ilvl w:val="1"/>
+          <w:numId w:val="4"/>
+        </w:numPr>
+      </w:pPr>
+      <w:r>
+        <w:t>Numer konta do przelewów</w:t>
+      </w:r>
+    </w:p>
+    <w:p>
+      <w:pPr>
+        <w:pStyle w:val="Akapitzlist"/>
+        <w:numPr>
+          <w:ilvl w:val="1"/>
+          <w:numId w:val="4"/>
+        </w:numPr>
+      </w:pPr>
+      <w:r>
+        <w:t>Kategorię</w:t>
+      </w:r>
+    </w:p>
+    <w:p>
+      <w:pPr>
+        <w:pStyle w:val="Akapitzlist"/>
+        <w:numPr>
+          <w:ilvl w:val="1"/>
+          <w:numId w:val="4"/>
+        </w:numPr>
+      </w:pPr>
+      <w:r>
+        <w:t>Rodzaj usługi</w:t>
+      </w:r>
+    </w:p>
+    <w:p>
+      <w:pPr>
+        <w:pStyle w:val="Akapitzlist"/>
+        <w:numPr>
+          <w:ilvl w:val="1"/>
+          <w:numId w:val="4"/>
+        </w:numPr>
+      </w:pPr>
+      <w:r>
+        <w:t>Ograniczenia</w:t>
+      </w:r>
+    </w:p>
+    <w:p>
+      <w:pPr>
+        <w:pStyle w:val="Akapitzlist"/>
+        <w:numPr>
+          <w:ilvl w:val="1"/>
+          <w:numId w:val="4"/>
+        </w:numPr>
+      </w:pPr>
+      <w:r>
+        <w:t>Uwagi</w:t>
+      </w:r>
+    </w:p>
+    <w:p>
+      <w:pPr>
+        <w:pStyle w:val="Akapitzlist"/>
+        <w:numPr>
+          <w:ilvl w:val="0"/>
+          <w:numId w:val="4"/>
+        </w:numPr>
+      </w:pPr>
+      <w:r>
+        <w:t xml:space="preserve">Po rejestracji przedsiębiorca zostanie skierowany do strony konfigurującej szczegółowe dane(Dane </w:t>
+      </w:r>
+      <w:proofErr w:type="spellStart"/>
+      <w:r>
+        <w:t>dotycza</w:t>
+      </w:r>
+      <w:proofErr w:type="spellEnd"/>
+      <w:r>
+        <w:t xml:space="preserve"> pracowników, stanowisk, godzin pracy, osobne dla każdej filii)</w:t>
+      </w:r>
+    </w:p>
+    <w:p>
+      <w:pPr>
+        <w:pStyle w:val="Akapitzlist"/>
+        <w:numPr>
+          <w:ilvl w:val="1"/>
+          <w:numId w:val="4"/>
+        </w:numPr>
+      </w:pPr>
+      <w:r>
+        <w:t>Ilość pracowników</w:t>
+      </w:r>
+    </w:p>
+    <w:p>
+      <w:pPr>
+        <w:pStyle w:val="Akapitzlist"/>
+        <w:numPr>
+          <w:ilvl w:val="1"/>
+          <w:numId w:val="4"/>
+        </w:numPr>
+      </w:pPr>
+      <w:r>
+        <w:t>Ilość stanowisk</w:t>
+      </w:r>
+    </w:p>
+    <w:p>
+      <w:pPr>
+        <w:pStyle w:val="Akapitzlist"/>
+        <w:numPr>
+          <w:ilvl w:val="1"/>
+          <w:numId w:val="4"/>
+        </w:numPr>
+      </w:pPr>
+      <w:r>
+        <w:t>Godziny otwarcia</w:t>
+      </w:r>
+    </w:p>
+    <w:p>
+      <w:pPr>
+        <w:pStyle w:val="Akapitzlist"/>
+        <w:numPr>
+          <w:ilvl w:val="0"/>
+          <w:numId w:val="4"/>
+        </w:numPr>
+      </w:pPr>
+      <w:r>
+        <w:lastRenderedPageBreak/>
+        <w:t>Kolejnym krokiem jest możliwość wpisania pracowników zatrudnionych w firmie</w:t>
+      </w:r>
+    </w:p>
+    <w:p>
+      <w:pPr>
+        <w:pStyle w:val="Akapitzlist"/>
+        <w:numPr>
+          <w:ilvl w:val="1"/>
+          <w:numId w:val="4"/>
+        </w:numPr>
+      </w:pPr>
+      <w:r>
+        <w:t>Imię</w:t>
+      </w:r>
+    </w:p>
+    <w:p>
+      <w:pPr>
+        <w:pStyle w:val="Akapitzlist"/>
+        <w:numPr>
+          <w:ilvl w:val="1"/>
+          <w:numId w:val="4"/>
+        </w:numPr>
+      </w:pPr>
+      <w:r>
+        <w:t>Nazwisko</w:t>
+      </w:r>
+    </w:p>
+    <w:p>
+      <w:pPr>
+        <w:pStyle w:val="Akapitzlist"/>
+        <w:numPr>
+          <w:ilvl w:val="1"/>
+          <w:numId w:val="4"/>
+        </w:numPr>
+      </w:pPr>
+      <w:r>
+        <w:t>Wykonywane usługi</w:t>
+      </w:r>
+    </w:p>
+    <w:p>
+      <w:pPr>
+        <w:pStyle w:val="Akapitzlist"/>
+        <w:numPr>
+          <w:ilvl w:val="1"/>
+          <w:numId w:val="4"/>
+        </w:numPr>
+      </w:pPr>
+      <w:r>
+        <w:t>Miejsce pracy</w:t>
+      </w:r>
+    </w:p>
+    <w:p>
+      <w:pPr>
+        <w:pStyle w:val="Akapitzlist"/>
+        <w:numPr>
+          <w:ilvl w:val="1"/>
+          <w:numId w:val="4"/>
+        </w:numPr>
+      </w:pPr>
+      <w:r>
+        <w:t>Godziny pracy</w:t>
+      </w:r>
+    </w:p>
+    <w:p>
+      <w:pPr>
+        <w:pStyle w:val="Akapitzlist"/>
+        <w:numPr>
+          <w:ilvl w:val="0"/>
+          <w:numId w:val="4"/>
+        </w:numPr>
+      </w:pPr>
+      <w:r>
+        <w:t>Ostatnim krokiem rejestracji przedsiębiorcy jest uzupełnienie cennika(Może być wspólny dla wszystkich filii lub dowolnie skonfigurowany)</w:t>
+      </w:r>
+    </w:p>
+    <w:p>
+      <w:pPr>
+        <w:pStyle w:val="Akapitzlist"/>
+        <w:numPr>
+          <w:ilvl w:val="1"/>
+          <w:numId w:val="4"/>
+        </w:numPr>
+      </w:pPr>
+      <w:r>
+        <w:t>Usługa</w:t>
+      </w:r>
+    </w:p>
+    <w:p>
+      <w:pPr>
+        <w:pStyle w:val="Akapitzlist"/>
+        <w:numPr>
+          <w:ilvl w:val="1"/>
+          <w:numId w:val="4"/>
+        </w:numPr>
+      </w:pPr>
+      <w:r>
+        <w:t>Cena</w:t>
+      </w:r>
+    </w:p>
+    <w:p>
+      <w:pPr>
+        <w:pStyle w:val="Akapitzlist"/>
+        <w:numPr>
+          <w:ilvl w:val="1"/>
+          <w:numId w:val="4"/>
+        </w:numPr>
+      </w:pPr>
+      <w:r>
+        <w:t xml:space="preserve">Pracownicy którzy wykonują konkretna </w:t>
+      </w:r>
+      <w:proofErr w:type="spellStart"/>
+      <w:r>
+        <w:t>usługe</w:t>
+      </w:r>
+      <w:proofErr w:type="spellEnd"/>
+    </w:p>
+    <w:p>
       <w:r>
         <w:t>Proces rejestracji freelancera</w:t>
       </w:r>
@@ -258,6 +579,17 @@
         <w:t>Proces urlopowy</w:t>
       </w:r>
     </w:p>
+    <w:p>
+      <w:r>
+        <w:t>Proces przenoszenia pracowników</w:t>
+      </w:r>
+    </w:p>
+    <w:p>
+      <w:r>
+        <w:t>Proces płatności</w:t>
+      </w:r>
+    </w:p>
+    <w:p/>
     <w:sectPr>
       <w:pgSz w:w="11906" w:h="16838"/>
       <w:pgMar w:top="1417" w:right="1417" w:bottom="1417" w:left="1417" w:header="708" w:footer="708" w:gutter="0"/>
@@ -449,6 +781,95 @@
     </w:lvl>
   </w:abstractNum>
   <w:abstractNum w:abstractNumId="2" w15:restartNumberingAfterBreak="0">
+    <w:nsid w:val="549A57A2"/>
+    <w:multiLevelType w:val="hybridMultilevel"/>
+    <w:tmpl w:val="D7C2CB0E"/>
+    <w:lvl w:ilvl="0" w:tplc="0415000F">
+      <w:start w:val="1"/>
+      <w:numFmt w:val="decimal"/>
+      <w:lvlText w:val="%1."/>
+      <w:lvlJc w:val="left"/>
+      <w:pPr>
+        <w:ind w:left="720" w:hanging="360"/>
+      </w:pPr>
+      <w:rPr>
+        <w:rFonts w:hint="default"/>
+      </w:rPr>
+    </w:lvl>
+    <w:lvl w:ilvl="1" w:tplc="04150019">
+      <w:start w:val="1"/>
+      <w:numFmt w:val="lowerLetter"/>
+      <w:lvlText w:val="%2."/>
+      <w:lvlJc w:val="left"/>
+      <w:pPr>
+        <w:ind w:left="1440" w:hanging="360"/>
+      </w:pPr>
+    </w:lvl>
+    <w:lvl w:ilvl="2" w:tplc="0415001B" w:tentative="1">
+      <w:start w:val="1"/>
+      <w:numFmt w:val="lowerRoman"/>
+      <w:lvlText w:val="%3."/>
+      <w:lvlJc w:val="right"/>
+      <w:pPr>
+        <w:ind w:left="2160" w:hanging="180"/>
+      </w:pPr>
+    </w:lvl>
+    <w:lvl w:ilvl="3" w:tplc="0415000F" w:tentative="1">
+      <w:start w:val="1"/>
+      <w:numFmt w:val="decimal"/>
+      <w:lvlText w:val="%4."/>
+      <w:lvlJc w:val="left"/>
+      <w:pPr>
+        <w:ind w:left="2880" w:hanging="360"/>
+      </w:pPr>
+    </w:lvl>
+    <w:lvl w:ilvl="4" w:tplc="04150019" w:tentative="1">
+      <w:start w:val="1"/>
+      <w:numFmt w:val="lowerLetter"/>
+      <w:lvlText w:val="%5."/>
+      <w:lvlJc w:val="left"/>
+      <w:pPr>
+        <w:ind w:left="3600" w:hanging="360"/>
+      </w:pPr>
+    </w:lvl>
+    <w:lvl w:ilvl="5" w:tplc="0415001B" w:tentative="1">
+      <w:start w:val="1"/>
+      <w:numFmt w:val="lowerRoman"/>
+      <w:lvlText w:val="%6."/>
+      <w:lvlJc w:val="right"/>
+      <w:pPr>
+        <w:ind w:left="4320" w:hanging="180"/>
+      </w:pPr>
+    </w:lvl>
+    <w:lvl w:ilvl="6" w:tplc="0415000F" w:tentative="1">
+      <w:start w:val="1"/>
+      <w:numFmt w:val="decimal"/>
+      <w:lvlText w:val="%7."/>
+      <w:lvlJc w:val="left"/>
+      <w:pPr>
+        <w:ind w:left="5040" w:hanging="360"/>
+      </w:pPr>
+    </w:lvl>
+    <w:lvl w:ilvl="7" w:tplc="04150019" w:tentative="1">
+      <w:start w:val="1"/>
+      <w:numFmt w:val="lowerLetter"/>
+      <w:lvlText w:val="%8."/>
+      <w:lvlJc w:val="left"/>
+      <w:pPr>
+        <w:ind w:left="5760" w:hanging="360"/>
+      </w:pPr>
+    </w:lvl>
+    <w:lvl w:ilvl="8" w:tplc="0415001B" w:tentative="1">
+      <w:start w:val="1"/>
+      <w:numFmt w:val="lowerRoman"/>
+      <w:lvlText w:val="%9."/>
+      <w:lvlJc w:val="right"/>
+      <w:pPr>
+        <w:ind w:left="6480" w:hanging="180"/>
+      </w:pPr>
+    </w:lvl>
+  </w:abstractNum>
+  <w:abstractNum w:abstractNumId="3" w15:restartNumberingAfterBreak="0">
     <w:nsid w:val="6DB9228E"/>
     <w:multiLevelType w:val="hybridMultilevel"/>
     <w:tmpl w:val="DC56774A"/>
@@ -538,13 +959,16 @@
     </w:lvl>
   </w:abstractNum>
   <w:num w:numId="1">
-    <w:abstractNumId w:val="2"/>
+    <w:abstractNumId w:val="3"/>
   </w:num>
   <w:num w:numId="2">
     <w:abstractNumId w:val="1"/>
   </w:num>
   <w:num w:numId="3">
     <w:abstractNumId w:val="0"/>
+  </w:num>
+  <w:num w:numId="4">
+    <w:abstractNumId w:val="2"/>
   </w:num>
 </w:numbering>
 </file>
@@ -1532,16 +1956,8 @@
 <file path=customXml/itemProps3.xml><?xml version="1.0" encoding="utf-8"?>
 <ds:datastoreItem xmlns:ds="http://schemas.openxmlformats.org/officeDocument/2006/customXml" ds:itemID="{355E69CF-C62B-480D-B08B-F070C9B2DE00}">
   <ds:schemaRefs>
-    <ds:schemaRef ds:uri="http://www.w3.org/XML/1998/namespace"/>
     <ds:schemaRef ds:uri="http://schemas.microsoft.com/office/2006/metadata/properties"/>
-    <ds:schemaRef ds:uri="4789ef21-e3eb-4565-b7ce-5726ddfc466e"/>
     <ds:schemaRef ds:uri="http://schemas.microsoft.com/office/infopath/2007/PartnerControls"/>
-    <ds:schemaRef ds:uri="http://schemas.microsoft.com/office/2006/documentManagement/types"/>
-    <ds:schemaRef ds:uri="http://purl.org/dc/elements/1.1/"/>
-    <ds:schemaRef ds:uri="http://purl.org/dc/terms/"/>
-    <ds:schemaRef ds:uri="http://schemas.openxmlformats.org/package/2006/metadata/core-properties"/>
-    <ds:schemaRef ds:uri="5fcdd109-dbdc-47dc-9181-c69cda966743"/>
-    <ds:schemaRef ds:uri="http://purl.org/dc/dcmitype/"/>
   </ds:schemaRefs>
 </ds:datastoreItem>
 </file>
</xml_diff>